<commit_message>
Adicionado RN003 e RN004
</commit_message>
<xml_diff>
--- a/negocio/regras_negocio.docx
+++ b/negocio/regras_negocio.docx
@@ -347,6 +347,11 @@
     <w:p>
       <w:pPr>
         <w:jc w:val="both"/>
+      </w:pPr>
+    </w:p>
+    <w:p>
+      <w:pPr>
+        <w:jc w:val="both"/>
         <w:rPr>
           <w:b/>
           <w:bCs/>
@@ -363,47 +368,57 @@
     <w:p>
       <w:pPr>
         <w:jc w:val="both"/>
-        <w:rPr>
-          <w:b/>
-          <w:bCs/>
-        </w:rPr>
-      </w:pPr>
-    </w:p>
-    <w:p>
-      <w:pPr>
-        <w:jc w:val="both"/>
-        <w:rPr>
-          <w:b/>
-          <w:bCs/>
-        </w:rPr>
-      </w:pPr>
-      <w:r>
-        <w:rPr>
-          <w:b/>
-          <w:bCs/>
-        </w:rPr>
-        <w:t xml:space="preserve">RN004 </w:t>
-      </w:r>
-      <w:r>
-        <w:rPr>
-          <w:b/>
-          <w:bCs/>
-        </w:rPr>
-        <w:t>–</w:t>
-      </w:r>
-      <w:r>
-        <w:rPr>
-          <w:b/>
-          <w:bCs/>
-        </w:rPr>
-        <w:t xml:space="preserve"> </w:t>
-      </w:r>
-      <w:r>
-        <w:rPr>
-          <w:b/>
-          <w:bCs/>
-        </w:rPr>
-        <w:t xml:space="preserve">Aplicação de descontos e promoções </w:t>
+      </w:pPr>
+      <w:r>
+        <w:t xml:space="preserve">Ao estipular o preço de um produto deve-se contabilizar em primeiro lugar o valor investido na mercadoria. O segundo passo é calcular os custos fixo e variáveis do negócio, por exemplo o valor do aluguel do estabelecimento caso tenha uma loja física, gastos com contratação de serviços onlines como possíveis taxas com os markteplaces ou impulsionadores de visualização do negócio. Com o valor das despesas calculado deve-se diluir ele nas mercadorias que pretende </w:t>
+      </w:r>
+      <w:r>
+        <w:lastRenderedPageBreak/>
+        <w:t>oferecer</w:t>
+      </w:r>
+      <w:r>
+        <w:t>. Por último deve-se estipular uma margem sobre cada produto com que irá trabalhar, para isso o ideal é fazer um estudo do mercado e encontrar o melhor valor para o negócio.</w:t>
+      </w:r>
+    </w:p>
+    <w:p>
+      <w:pPr>
+        <w:jc w:val="both"/>
+        <w:rPr>
+          <w:b/>
+          <w:bCs/>
+        </w:rPr>
+      </w:pPr>
+      <w:r>
+        <w:rPr>
+          <w:b/>
+          <w:bCs/>
+        </w:rPr>
+        <w:t>RN00</w:t>
+      </w:r>
+      <w:r>
+        <w:rPr>
+          <w:b/>
+          <w:bCs/>
+        </w:rPr>
+        <w:t>4</w:t>
+      </w:r>
+      <w:r>
+        <w:rPr>
+          <w:b/>
+          <w:bCs/>
+        </w:rPr>
+        <w:t xml:space="preserve"> - Geração de recibo </w:t>
+      </w:r>
+    </w:p>
+    <w:p>
+      <w:pPr>
+        <w:jc w:val="both"/>
+      </w:pPr>
+      <w:r>
+        <w:t xml:space="preserve">Na geração dos recibos deverá constar a data e horário da venda, o valor do pedido, a descrição do produto e o número do pedido. O número do pedido é gerado a partir de um sequencial de 10 posições </w:t>
+      </w:r>
+      <w:r>
+        <w:t>preenchido com zeros a esquerda. Por exemplo a primeira venda registrada teria o número de pedido 0000000001.</w:t>
       </w:r>
     </w:p>
     <w:sectPr>

</xml_diff>